<commit_message>
update note on backup in Navicat
</commit_message>
<xml_diff>
--- a/工作个人笔记-1/MySQL相关及笔记/Navicat笔记.docx
+++ b/工作个人笔记-1/MySQL相关及笔记/Navicat笔记.docx
@@ -445,21 +445,19 @@
       </w:hyperlink>
     </w:p>
     <w:p>
-      <w:pPr>
-        <w:rPr>
-          <w:rFonts w:hint="eastAsia"/>
-        </w:rPr>
-      </w:pPr>
-      <w:r>
-        <w:t>https://blog.csdn.net/liu973252518/article/details/80743594</w:t>
-      </w:r>
-    </w:p>
-    <w:p>
-      <w:pPr>
-        <w:rPr>
-          <w:rFonts w:hint="eastAsia"/>
-        </w:rPr>
-      </w:pPr>
+      <w:hyperlink r:id="rId13" w:history="1">
+        <w:r>
+          <w:rPr>
+            <w:rStyle w:val="a9"/>
+          </w:rPr>
+          <w:t>https://blog.csdn.net/liu973252518/article/details/80743594</w:t>
+        </w:r>
+      </w:hyperlink>
+      <w:r>
+        <w:t xml:space="preserve"> </w:t>
+      </w:r>
+    </w:p>
+    <w:p>
       <w:r>
         <w:t>(1)</w:t>
       </w:r>
@@ -469,18 +467,78 @@
         </w:rPr>
         <w:t>设置自动备份文件位置</w:t>
       </w:r>
+      <w:r>
+        <w:rPr>
+          <w:rFonts w:hint="eastAsia"/>
+        </w:rPr>
+        <w:t>：</w:t>
+      </w:r>
+      <w:r>
+        <w:br/>
+      </w:r>
+      <w:r>
+        <w:lastRenderedPageBreak/>
+        <w:t xml:space="preserve">- </w:t>
+      </w:r>
+      <w:r>
+        <w:rPr>
+          <w:rFonts w:hint="eastAsia"/>
+        </w:rPr>
+        <w:t>点击数据库名称点击</w:t>
+      </w:r>
+      <w:r>
+        <w:rPr>
+          <w:rFonts w:hint="eastAsia"/>
+        </w:rPr>
+        <w:t>E</w:t>
+      </w:r>
+      <w:r>
+        <w:t>dit Connection</w:t>
+      </w:r>
+      <w:r>
+        <w:rPr>
+          <w:rFonts w:hint="eastAsia"/>
+        </w:rPr>
+        <w:t>，选择“</w:t>
+      </w:r>
+      <w:r>
+        <w:rPr>
+          <w:rFonts w:hint="eastAsia"/>
+        </w:rPr>
+        <w:t>A</w:t>
+      </w:r>
+      <w:r>
+        <w:t>dvanced</w:t>
+      </w:r>
+      <w:r>
+        <w:rPr>
+          <w:rFonts w:hint="eastAsia"/>
+        </w:rPr>
+        <w:t>”</w:t>
+      </w:r>
+      <w:r>
+        <w:rPr>
+          <w:rFonts w:hint="eastAsia"/>
+        </w:rPr>
+        <w:t>,</w:t>
+      </w:r>
+      <w:r>
+        <w:rPr>
+          <w:rFonts w:hint="eastAsia"/>
+        </w:rPr>
+        <w:t>设置备份文件地址</w:t>
+      </w:r>
     </w:p>
     <w:p>
       <w:r>
         <w:rPr>
           <w:noProof/>
         </w:rPr>
-        <w:lastRenderedPageBreak/>
         <w:drawing>
-          <wp:inline distT="0" distB="0" distL="0" distR="0" wp14:anchorId="4C846433" wp14:editId="653433F2">
-            <wp:extent cx="2603858" cy="2138638"/>
-            <wp:effectExtent l="0" t="0" r="6350" b="0"/>
-            <wp:docPr id="341503924" name="图片 1"/>
+          <wp:inline distT="0" distB="0" distL="0" distR="0" wp14:anchorId="666DF18E" wp14:editId="63B67709">
+            <wp:extent cx="2876055" cy="3314700"/>
+            <wp:effectExtent l="0" t="0" r="635" b="0"/>
+            <wp:docPr id="316254448" name="图片 1"/>
             <wp:cNvGraphicFramePr>
               <a:graphicFrameLocks xmlns:a="http://schemas.openxmlformats.org/drawingml/2006/main" noChangeAspect="1"/>
             </wp:cNvGraphicFramePr>
@@ -488,23 +546,30 @@
               <a:graphicData uri="http://schemas.openxmlformats.org/drawingml/2006/picture">
                 <pic:pic xmlns:pic="http://schemas.openxmlformats.org/drawingml/2006/picture">
                   <pic:nvPicPr>
-                    <pic:cNvPr id="341503924" name=""/>
+                    <pic:cNvPr id="316254448" name=""/>
                     <pic:cNvPicPr/>
                   </pic:nvPicPr>
-                  <pic:blipFill>
-                    <a:blip r:embed="rId13"/>
-                    <a:stretch>
-                      <a:fillRect/>
-                    </a:stretch>
+                  <pic:blipFill rotWithShape="1">
+                    <a:blip r:embed="rId14"/>
+                    <a:srcRect r="23929" b="10062"/>
+                    <a:stretch/>
                   </pic:blipFill>
-                  <pic:spPr>
+                  <pic:spPr bwMode="auto">
                     <a:xfrm>
                       <a:off x="0" y="0"/>
-                      <a:ext cx="2615701" cy="2148365"/>
+                      <a:ext cx="2876952" cy="3315733"/>
                     </a:xfrm>
                     <a:prstGeom prst="rect">
                       <a:avLst/>
                     </a:prstGeom>
+                    <a:ln>
+                      <a:noFill/>
+                    </a:ln>
+                    <a:extLst>
+                      <a:ext uri="{53640926-AAD7-44D8-BBD7-CCE9431645EC}">
+                        <a14:shadowObscured xmlns:a14="http://schemas.microsoft.com/office/drawing/2010/main"/>
+                      </a:ext>
+                    </a:extLst>
                   </pic:spPr>
                 </pic:pic>
               </a:graphicData>
@@ -516,6 +581,55 @@
     <w:p>
       <w:r>
         <w:rPr>
+          <w:noProof/>
+        </w:rPr>
+        <w:drawing>
+          <wp:inline distT="0" distB="0" distL="0" distR="0" wp14:anchorId="2F3D9213" wp14:editId="6AD07FD0">
+            <wp:extent cx="4248150" cy="3057525"/>
+            <wp:effectExtent l="0" t="0" r="0" b="9525"/>
+            <wp:docPr id="61530251" name="图片 1"/>
+            <wp:cNvGraphicFramePr>
+              <a:graphicFrameLocks xmlns:a="http://schemas.openxmlformats.org/drawingml/2006/main" noChangeAspect="1"/>
+            </wp:cNvGraphicFramePr>
+            <a:graphic xmlns:a="http://schemas.openxmlformats.org/drawingml/2006/main">
+              <a:graphicData uri="http://schemas.openxmlformats.org/drawingml/2006/picture">
+                <pic:pic xmlns:pic="http://schemas.openxmlformats.org/drawingml/2006/picture">
+                  <pic:nvPicPr>
+                    <pic:cNvPr id="61530251" name=""/>
+                    <pic:cNvPicPr/>
+                  </pic:nvPicPr>
+                  <pic:blipFill rotWithShape="1">
+                    <a:blip r:embed="rId15"/>
+                    <a:srcRect l="-1" t="1" r="19456" b="15983"/>
+                    <a:stretch/>
+                  </pic:blipFill>
+                  <pic:spPr bwMode="auto">
+                    <a:xfrm>
+                      <a:off x="0" y="0"/>
+                      <a:ext cx="4248150" cy="3057525"/>
+                    </a:xfrm>
+                    <a:prstGeom prst="rect">
+                      <a:avLst/>
+                    </a:prstGeom>
+                    <a:ln>
+                      <a:noFill/>
+                    </a:ln>
+                    <a:extLst>
+                      <a:ext uri="{53640926-AAD7-44D8-BBD7-CCE9431645EC}">
+                        <a14:shadowObscured xmlns:a14="http://schemas.microsoft.com/office/drawing/2010/main"/>
+                      </a:ext>
+                    </a:extLst>
+                  </pic:spPr>
+                </pic:pic>
+              </a:graphicData>
+            </a:graphic>
+          </wp:inline>
+        </w:drawing>
+      </w:r>
+    </w:p>
+    <w:p>
+      <w:r>
+        <w:rPr>
           <w:rFonts w:hint="eastAsia"/>
         </w:rPr>
         <w:t>（</w:t>
@@ -534,11 +648,6 @@
       </w:r>
     </w:p>
     <w:p>
-      <w:pPr>
-        <w:rPr>
-          <w:rFonts w:hint="eastAsia"/>
-        </w:rPr>
-      </w:pPr>
       <w:r>
         <w:rPr>
           <w:rFonts w:hint="eastAsia"/>
@@ -580,6 +689,7 @@
         <w:rPr>
           <w:noProof/>
         </w:rPr>
+        <w:lastRenderedPageBreak/>
         <w:drawing>
           <wp:inline distT="0" distB="0" distL="0" distR="0" wp14:anchorId="0AE6BE1A" wp14:editId="2BC1A2CA">
             <wp:extent cx="4466201" cy="1587851"/>
@@ -596,7 +706,7 @@
                     <pic:cNvPicPr/>
                   </pic:nvPicPr>
                   <pic:blipFill>
-                    <a:blip r:embed="rId14"/>
+                    <a:blip r:embed="rId16"/>
                     <a:stretch>
                       <a:fillRect/>
                     </a:stretch>
@@ -631,13 +741,30 @@
         <w:rPr>
           <w:rFonts w:hint="eastAsia"/>
         </w:rPr>
-        <w:t>在下方选择备份，然后选择要备份的数据库，然后双击可用的工作中的</w:t>
-      </w:r>
-      <w:r>
-        <w:rPr>
-          <w:rFonts w:hint="eastAsia"/>
-        </w:rPr>
-        <w:t>Backup gblog</w:t>
+        <w:t>在下方选择备份，然后选择要备份的数据库，然后</w:t>
+      </w:r>
+      <w:r>
+        <w:rPr>
+          <w:rFonts w:hint="eastAsia"/>
+          <w:b/>
+          <w:bCs/>
+        </w:rPr>
+        <w:t>双击</w:t>
+      </w:r>
+      <w:r>
+        <w:rPr>
+          <w:rFonts w:hint="eastAsia"/>
+        </w:rPr>
+        <w:t>可用的工作中的</w:t>
+      </w:r>
+      <w:r>
+        <w:rPr>
+          <w:rFonts w:hint="eastAsia"/>
+        </w:rPr>
+        <w:t xml:space="preserve">Backup </w:t>
+      </w:r>
+      <w:r>
+        <w:t>platfromx_technology</w:t>
       </w:r>
       <w:r>
         <w:rPr>
@@ -646,10 +773,7 @@
         <w:t>，表示备份</w:t>
       </w:r>
       <w:r>
-        <w:rPr>
-          <w:rFonts w:hint="eastAsia"/>
-        </w:rPr>
-        <w:t>gblog</w:t>
+        <w:t>platfromx_technology</w:t>
       </w:r>
       <w:r>
         <w:rPr>
@@ -664,10 +788,10 @@
           <w:noProof/>
         </w:rPr>
         <w:drawing>
-          <wp:inline distT="0" distB="0" distL="0" distR="0" wp14:anchorId="056B5409" wp14:editId="7AEFFEC1">
-            <wp:extent cx="3551801" cy="2995041"/>
-            <wp:effectExtent l="0" t="0" r="0" b="0"/>
-            <wp:docPr id="1466598193" name="图片 1"/>
+          <wp:inline distT="0" distB="0" distL="0" distR="0" wp14:anchorId="202020CE" wp14:editId="5BFDE8BF">
+            <wp:extent cx="5274310" cy="3627755"/>
+            <wp:effectExtent l="0" t="0" r="2540" b="0"/>
+            <wp:docPr id="1069666323" name="图片 1"/>
             <wp:cNvGraphicFramePr>
               <a:graphicFrameLocks xmlns:a="http://schemas.openxmlformats.org/drawingml/2006/main" noChangeAspect="1"/>
             </wp:cNvGraphicFramePr>
@@ -675,11 +799,11 @@
               <a:graphicData uri="http://schemas.openxmlformats.org/drawingml/2006/picture">
                 <pic:pic xmlns:pic="http://schemas.openxmlformats.org/drawingml/2006/picture">
                   <pic:nvPicPr>
-                    <pic:cNvPr id="1466598193" name=""/>
+                    <pic:cNvPr id="1069666323" name=""/>
                     <pic:cNvPicPr/>
                   </pic:nvPicPr>
                   <pic:blipFill>
-                    <a:blip r:embed="rId15"/>
+                    <a:blip r:embed="rId17"/>
                     <a:stretch>
                       <a:fillRect/>
                     </a:stretch>
@@ -687,7 +811,7 @@
                   <pic:spPr>
                     <a:xfrm>
                       <a:off x="0" y="0"/>
-                      <a:ext cx="3553881" cy="2996795"/>
+                      <a:ext cx="5274310" cy="3627755"/>
                     </a:xfrm>
                     <a:prstGeom prst="rect">
                       <a:avLst/>
@@ -701,6 +825,96 @@
       </w:r>
     </w:p>
     <w:p>
+      <w:pPr>
+        <w:rPr>
+          <w:b/>
+          <w:bCs/>
+        </w:rPr>
+      </w:pPr>
+      <w:r>
+        <w:rPr>
+          <w:rFonts w:hint="eastAsia"/>
+          <w:b/>
+          <w:bCs/>
+        </w:rPr>
+        <w:t>注：</w:t>
+      </w:r>
+      <w:r>
+        <w:rPr>
+          <w:rFonts w:hint="eastAsia"/>
+          <w:b/>
+          <w:bCs/>
+        </w:rPr>
+        <w:t>也可备份整个</w:t>
+      </w:r>
+      <w:r>
+        <w:rPr>
+          <w:rFonts w:hint="eastAsia"/>
+          <w:b/>
+          <w:bCs/>
+        </w:rPr>
+        <w:t>M</w:t>
+      </w:r>
+      <w:r>
+        <w:rPr>
+          <w:b/>
+          <w:bCs/>
+        </w:rPr>
+        <w:t>ySQL:</w:t>
+      </w:r>
+    </w:p>
+    <w:p>
+      <w:pPr>
+        <w:rPr>
+          <w:rFonts w:hint="eastAsia"/>
+          <w:b/>
+          <w:bCs/>
+        </w:rPr>
+      </w:pPr>
+      <w:r>
+        <w:rPr>
+          <w:noProof/>
+        </w:rPr>
+        <w:lastRenderedPageBreak/>
+        <w:drawing>
+          <wp:inline distT="0" distB="0" distL="0" distR="0" wp14:anchorId="5DFCD2E3" wp14:editId="0BE16CF5">
+            <wp:extent cx="5274310" cy="3058795"/>
+            <wp:effectExtent l="0" t="0" r="2540" b="8255"/>
+            <wp:docPr id="939261730" name="图片 1"/>
+            <wp:cNvGraphicFramePr>
+              <a:graphicFrameLocks xmlns:a="http://schemas.openxmlformats.org/drawingml/2006/main" noChangeAspect="1"/>
+            </wp:cNvGraphicFramePr>
+            <a:graphic xmlns:a="http://schemas.openxmlformats.org/drawingml/2006/main">
+              <a:graphicData uri="http://schemas.openxmlformats.org/drawingml/2006/picture">
+                <pic:pic xmlns:pic="http://schemas.openxmlformats.org/drawingml/2006/picture">
+                  <pic:nvPicPr>
+                    <pic:cNvPr id="939261730" name=""/>
+                    <pic:cNvPicPr/>
+                  </pic:nvPicPr>
+                  <pic:blipFill>
+                    <a:blip r:embed="rId18"/>
+                    <a:stretch>
+                      <a:fillRect/>
+                    </a:stretch>
+                  </pic:blipFill>
+                  <pic:spPr>
+                    <a:xfrm>
+                      <a:off x="0" y="0"/>
+                      <a:ext cx="5274310" cy="3058795"/>
+                    </a:xfrm>
+                    <a:prstGeom prst="rect">
+                      <a:avLst/>
+                    </a:prstGeom>
+                  </pic:spPr>
+                </pic:pic>
+              </a:graphicData>
+            </a:graphic>
+          </wp:inline>
+        </w:drawing>
+      </w:r>
+    </w:p>
+    <w:p/>
+    <w:p>
       <w:r>
         <w:rPr>
           <w:rFonts w:hint="eastAsia"/>
@@ -719,7 +933,6 @@
         <w:rPr>
           <w:noProof/>
         </w:rPr>
-        <w:lastRenderedPageBreak/>
         <w:drawing>
           <wp:inline distT="0" distB="0" distL="0" distR="0" wp14:anchorId="25014DBF" wp14:editId="6B4F5532">
             <wp:extent cx="5274310" cy="974857"/>
@@ -736,7 +949,7 @@
                     <pic:cNvPicPr/>
                   </pic:nvPicPr>
                   <pic:blipFill rotWithShape="1">
-                    <a:blip r:embed="rId16"/>
+                    <a:blip r:embed="rId19"/>
                     <a:srcRect b="40334"/>
                     <a:stretch/>
                   </pic:blipFill>
@@ -802,7 +1015,7 @@
                     <pic:cNvPicPr/>
                   </pic:nvPicPr>
                   <pic:blipFill>
-                    <a:blip r:embed="rId17"/>
+                    <a:blip r:embed="rId20"/>
                     <a:stretch>
                       <a:fillRect/>
                     </a:stretch>
@@ -839,17 +1052,19 @@
         </w:rPr>
         <w:t>恢复备份</w:t>
       </w:r>
-    </w:p>
-    <w:p>
-      <w:pPr>
-        <w:rPr>
-          <w:rFonts w:hint="eastAsia"/>
-        </w:rPr>
-      </w:pPr>
+      <w:r>
+        <w:rPr>
+          <w:rFonts w:hint="eastAsia"/>
+        </w:rPr>
+        <w:t>，如果“还原备份”是灰色的，则可在空白处右击选择从其它地方恢复数据。</w:t>
+      </w:r>
+    </w:p>
+    <w:p>
       <w:r>
         <w:rPr>
           <w:noProof/>
         </w:rPr>
+        <w:lastRenderedPageBreak/>
         <w:drawing>
           <wp:inline distT="0" distB="0" distL="0" distR="0" wp14:anchorId="1D228B74" wp14:editId="514CA300">
             <wp:extent cx="4990476" cy="1942857"/>
@@ -866,7 +1081,7 @@
                     <pic:cNvPicPr/>
                   </pic:nvPicPr>
                   <pic:blipFill>
-                    <a:blip r:embed="rId18"/>
+                    <a:blip r:embed="rId21"/>
                     <a:stretch>
                       <a:fillRect/>
                     </a:stretch>
@@ -1374,6 +1589,15 @@
       <w:shd w:val="clear" w:color="auto" w:fill="E1DFDD"/>
     </w:rPr>
   </w:style>
+  <w:style w:type="character" w:styleId="ab">
+    <w:name w:val="FollowedHyperlink"/>
+    <w:basedOn w:val="a0"/>
+    <w:rsid w:val="00F5187A"/>
+    <w:rPr>
+      <w:color w:val="954F72" w:themeColor="followedHyperlink"/>
+      <w:u w:val="single"/>
+    </w:rPr>
+  </w:style>
 </w:styles>
 </file>
 

</xml_diff>